<commit_message>
Add UC 5, change UC 4, Change mockups, change Use Case Model
</commit_message>
<xml_diff>
--- a/RUP/Use Cases/4 Редактировать заказ.docx
+++ b/RUP/Use Cases/4 Редактировать заказ.docx
@@ -106,7 +106,7 @@
           <w:i/>
           <w:lang w:val="en-US"/>
         </w:rPr>
-        <w:t>1.1</w:t>
+        <w:t>1.2</w:t>
       </w:r>
       <w:r>
         <w:rPr>
@@ -150,6 +150,7 @@
         <w:spacing w:line="360" w:lineRule="auto"/>
         <w:rPr>
           <w:rFonts w:ascii="Times New Roman" w:hAnsi="Times New Roman"/>
+          <w:lang w:val="en-US"/>
         </w:rPr>
       </w:pPr>
       <w:r>
@@ -250,15 +251,21 @@
     <w:p>
       <w:pPr>
         <w:pStyle w:val="Heading1"/>
-        <w:rPr>
-          <w:lang w:val="en-US"/>
-        </w:rPr>
-      </w:pPr>
-      <w:r>
-        <w:rPr>
-          <w:lang w:val="en-US"/>
-        </w:rPr>
-        <w:t>Brief Description</w:t>
+      </w:pPr>
+      <w:r>
+        <w:rPr>
+          <w:lang w:val="en-US"/>
+        </w:rPr>
+        <w:t>Brief</w:t>
+      </w:r>
+      <w:r>
+        <w:t xml:space="preserve"> </w:t>
+      </w:r>
+      <w:r>
+        <w:rPr>
+          <w:lang w:val="en-US"/>
+        </w:rPr>
+        <w:t>Description</w:t>
       </w:r>
     </w:p>
     <w:p>
@@ -354,13 +361,9 @@
         <w:pStyle w:val="Heading2"/>
         <w:rPr>
           <w:i w:val="0"/>
-          <w:lang w:val="en-US"/>
-        </w:rPr>
-      </w:pPr>
-      <w:r>
-        <w:rPr>
-          <w:lang w:val="en-US"/>
-        </w:rPr>
+        </w:rPr>
+      </w:pPr>
+      <w:r>
         <w:tab/>
       </w:r>
       <w:r>
@@ -370,9 +373,6 @@
         <w:t>Basic</w:t>
       </w:r>
       <w:r>
-        <w:rPr>
-          <w:lang w:val="en-US"/>
-        </w:rPr>
         <w:t xml:space="preserve"> </w:t>
       </w:r>
       <w:r>
@@ -1425,112 +1425,42 @@
     <w:p>
       <w:pPr>
         <w:pStyle w:val="Heading3"/>
-        <w:ind w:left="1068"/>
-        <w:rPr>
-          <w:rFonts w:cs="Times New Roman"/>
-          <w:b/>
-          <w:bCs/>
-          <w:color w:val="auto"/>
-          <w:sz w:val="26"/>
-          <w:szCs w:val="26"/>
-          <w:lang w:val="ru-RU"/>
-        </w:rPr>
-      </w:pPr>
-      <w:r>
-        <w:rPr>
-          <w:rFonts w:cs="Times New Roman"/>
-          <w:b/>
-          <w:bCs/>
-          <w:color w:val="auto"/>
-          <w:sz w:val="26"/>
-          <w:szCs w:val="26"/>
-          <w:lang w:val="ru-RU"/>
+      </w:pPr>
+      <w:r>
+        <w:rPr>
+          <w:rStyle w:val="Style1Char"/>
         </w:rPr>
         <w:t>Ал</w:t>
       </w:r>
       <w:r>
         <w:rPr>
-          <w:rFonts w:cs="Times New Roman"/>
-          <w:b/>
-          <w:bCs/>
-          <w:color w:val="auto"/>
-          <w:sz w:val="26"/>
-          <w:szCs w:val="26"/>
-          <w:lang w:val="ru-RU"/>
+          <w:rStyle w:val="Style1Char"/>
         </w:rPr>
         <w:t>ьтернативный вариант 1 к шагам 4</w:t>
       </w:r>
       <w:r>
         <w:rPr>
-          <w:rFonts w:cs="Times New Roman"/>
-          <w:b/>
-          <w:bCs/>
-          <w:color w:val="auto"/>
-          <w:sz w:val="26"/>
-          <w:szCs w:val="26"/>
-          <w:lang w:val="ru-RU"/>
+          <w:rStyle w:val="Style1Char"/>
         </w:rPr>
         <w:t xml:space="preserve"> и </w:t>
       </w:r>
       <w:r>
         <w:rPr>
-          <w:rFonts w:cs="Times New Roman"/>
-          <w:b/>
-          <w:bCs/>
-          <w:color w:val="auto"/>
-          <w:sz w:val="26"/>
-          <w:szCs w:val="26"/>
-          <w:lang w:val="ru-RU"/>
+          <w:rStyle w:val="Style1Char"/>
         </w:rPr>
         <w:t>6</w:t>
       </w:r>
       <w:r>
-        <w:rPr>
-          <w:rFonts w:cs="Times New Roman"/>
-          <w:b/>
-          <w:bCs/>
-          <w:color w:val="auto"/>
-          <w:sz w:val="26"/>
-          <w:szCs w:val="26"/>
-          <w:lang w:val="ru-RU"/>
-        </w:rPr>
         <w:t xml:space="preserve">: </w:t>
       </w:r>
       <w:r>
-        <w:rPr>
-          <w:rFonts w:cs="Times New Roman"/>
-          <w:b/>
-          <w:bCs/>
-          <w:color w:val="auto"/>
-          <w:sz w:val="26"/>
-          <w:szCs w:val="26"/>
-          <w:lang w:val="ru-RU"/>
-        </w:rPr>
         <w:br/>
         <w:t xml:space="preserve">Пользователь отменяет процесс </w:t>
       </w:r>
       <w:r>
-        <w:rPr>
-          <w:rFonts w:cs="Times New Roman"/>
-          <w:b/>
-          <w:bCs/>
-          <w:color w:val="auto"/>
-          <w:sz w:val="26"/>
-          <w:szCs w:val="26"/>
-          <w:lang w:val="ru-RU"/>
-        </w:rPr>
         <w:t>изменения</w:t>
       </w:r>
       <w:r>
-        <w:rPr>
-          <w:rFonts w:cs="Times New Roman"/>
-          <w:b/>
-          <w:bCs/>
-          <w:color w:val="auto"/>
-          <w:sz w:val="26"/>
-          <w:szCs w:val="26"/>
-          <w:lang w:val="ru-RU"/>
-        </w:rPr>
         <w:t xml:space="preserve"> заказа.</w:t>
       </w:r>
     </w:p>
@@ -1585,16 +1515,7 @@
           <w:rFonts w:asciiTheme="minorHAnsi" w:eastAsiaTheme="minorEastAsia" w:hAnsiTheme="minorHAnsi"/>
           <w:lang w:val="ru-RU"/>
         </w:rPr>
-        <w:t>Система возвращает пользователя к списку заказ</w:t>
-      </w:r>
-      <w:bookmarkStart w:id="0" w:name="_GoBack"/>
-      <w:bookmarkEnd w:id="0"/>
-      <w:r>
-        <w:rPr>
-          <w:rFonts w:asciiTheme="minorHAnsi" w:eastAsiaTheme="minorEastAsia" w:hAnsiTheme="minorHAnsi"/>
-          <w:lang w:val="ru-RU"/>
-        </w:rPr>
-        <w:t>ов.</w:t>
+        <w:t>Система возвращает пользователя к списку заказов.</w:t>
       </w:r>
     </w:p>
     <w:p>
@@ -1910,6 +1831,18 @@
         </w:numPr>
       </w:pPr>
       <w:r>
+        <w:t>В системе должен быть создан заказ, чтобы его отредактировать.</w:t>
+      </w:r>
+    </w:p>
+    <w:p>
+      <w:pPr>
+        <w:pStyle w:val="ListParagraph"/>
+        <w:numPr>
+          <w:ilvl w:val="0"/>
+          <w:numId w:val="4"/>
+        </w:numPr>
+      </w:pPr>
+      <w:r>
         <w:rPr>
           <w:i/>
         </w:rPr>
@@ -1996,25 +1929,7 @@
         </w:numPr>
       </w:pPr>
       <w:r>
-        <w:t xml:space="preserve">Система отобразила </w:t>
-      </w:r>
-      <w:r>
-        <w:t xml:space="preserve">изменения в </w:t>
-      </w:r>
-      <w:r>
-        <w:t>заказ</w:t>
-      </w:r>
-      <w:r>
-        <w:t>е</w:t>
-      </w:r>
-      <w:r>
-        <w:t xml:space="preserve"> в списке заказов соответственно его состоянию и </w:t>
-      </w:r>
-      <w:r>
-        <w:t>измененным данным</w:t>
-      </w:r>
-      <w:r>
-        <w:t>.</w:t>
+        <w:t>Система отобразила изменения в заказе в списке заказов соответственно его состоянию и измененным данным.</w:t>
       </w:r>
     </w:p>
     <w:p>
@@ -2057,6 +1972,7 @@
           <w:i/>
           <w:sz w:val="26"/>
           <w:szCs w:val="28"/>
+          <w:lang w:val="en-US"/>
         </w:rPr>
       </w:pPr>
       <w:r>
@@ -2149,17 +2065,13 @@
       </w:pPr>
       <w:r>
         <w:rPr>
-          <w:rFonts w:eastAsia="ヒラギノ角ゴ Pro W3"/>
-          <w:i/>
           <w:noProof/>
-          <w:color w:val="000000"/>
-          <w:szCs w:val="28"/>
         </w:rPr>
         <w:drawing>
           <wp:inline distT="0" distB="0" distL="0" distR="0">
             <wp:extent cx="6116320" cy="4113252"/>
             <wp:effectExtent l="0" t="0" r="0" b="0"/>
-            <wp:docPr id="1" name="Рисунок 1" descr="C:\Users\802140\AppData\Local\Temp\fla466B.tmp\Snapshot.png"/>
+            <wp:docPr id="6" name="Picture 6" descr="C:\Users\anna.grudina\AppData\Local\Temp\flaA8D0.tmp\Snapshot.png"/>
             <wp:cNvGraphicFramePr>
               <a:graphicFrameLocks xmlns:a="http://schemas.openxmlformats.org/drawingml/2006/main" noChangeAspect="1"/>
             </wp:cNvGraphicFramePr>
@@ -2167,7 +2079,7 @@
               <a:graphicData uri="http://schemas.openxmlformats.org/drawingml/2006/picture">
                 <pic:pic xmlns:pic="http://schemas.openxmlformats.org/drawingml/2006/picture">
                   <pic:nvPicPr>
-                    <pic:cNvPr id="0" name="Picture 1" descr="C:\Users\802140\AppData\Local\Temp\fla466B.tmp\Snapshot.png"/>
+                    <pic:cNvPr id="0" name="Picture 1" descr="C:\Users\anna.grudina\AppData\Local\Temp\flaA8D0.tmp\Snapshot.png"/>
                     <pic:cNvPicPr>
                       <a:picLocks noChangeAspect="1" noChangeArrowheads="1"/>
                     </pic:cNvPicPr>
@@ -2219,7 +2131,7 @@
           <wp:inline distT="0" distB="0" distL="0" distR="0">
             <wp:extent cx="6116320" cy="3911185"/>
             <wp:effectExtent l="0" t="0" r="0" b="0"/>
-            <wp:docPr id="2" name="Рисунок 2" descr="C:\Users\802140\AppData\Local\Temp\flaE5D6.tmp\Snapshot.png"/>
+            <wp:docPr id="7" name="Picture 7" descr="C:\Users\anna.grudina\AppData\Local\Temp\flaD6B7.tmp\Snapshot.png"/>
             <wp:cNvGraphicFramePr>
               <a:graphicFrameLocks xmlns:a="http://schemas.openxmlformats.org/drawingml/2006/main" noChangeAspect="1"/>
             </wp:cNvGraphicFramePr>
@@ -2227,7 +2139,7 @@
               <a:graphicData uri="http://schemas.openxmlformats.org/drawingml/2006/picture">
                 <pic:pic xmlns:pic="http://schemas.openxmlformats.org/drawingml/2006/picture">
                   <pic:nvPicPr>
-                    <pic:cNvPr id="0" name="Picture 2" descr="C:\Users\802140\AppData\Local\Temp\flaE5D6.tmp\Snapshot.png"/>
+                    <pic:cNvPr id="0" name="Picture 2" descr="C:\Users\anna.grudina\AppData\Local\Temp\flaD6B7.tmp\Snapshot.png"/>
                     <pic:cNvPicPr>
                       <a:picLocks noChangeAspect="1" noChangeArrowheads="1"/>
                     </pic:cNvPicPr>
@@ -2280,7 +2192,7 @@
           <wp:inline distT="0" distB="0" distL="0" distR="0">
             <wp:extent cx="6116320" cy="4587240"/>
             <wp:effectExtent l="0" t="0" r="0" b="0"/>
-            <wp:docPr id="3" name="Рисунок 3" descr="C:\Users\802140\AppData\Local\Temp\fla304E.tmp\Snapshot.png"/>
+            <wp:docPr id="8" name="Picture 8" descr="C:\Users\anna.grudina\AppData\Local\Temp\fla9AE.tmp\Snapshot.png"/>
             <wp:cNvGraphicFramePr>
               <a:graphicFrameLocks xmlns:a="http://schemas.openxmlformats.org/drawingml/2006/main" noChangeAspect="1"/>
             </wp:cNvGraphicFramePr>
@@ -2288,7 +2200,7 @@
               <a:graphicData uri="http://schemas.openxmlformats.org/drawingml/2006/picture">
                 <pic:pic xmlns:pic="http://schemas.openxmlformats.org/drawingml/2006/picture">
                   <pic:nvPicPr>
-                    <pic:cNvPr id="0" name="Picture 3" descr="C:\Users\802140\AppData\Local\Temp\fla304E.tmp\Snapshot.png"/>
+                    <pic:cNvPr id="0" name="Picture 3" descr="C:\Users\anna.grudina\AppData\Local\Temp\fla9AE.tmp\Snapshot.png"/>
                     <pic:cNvPicPr>
                       <a:picLocks noChangeAspect="1" noChangeArrowheads="1"/>
                     </pic:cNvPicPr>
@@ -2325,6 +2237,8 @@
           </wp:inline>
         </w:drawing>
       </w:r>
+      <w:bookmarkStart w:id="0" w:name="_GoBack"/>
+      <w:bookmarkEnd w:id="0"/>
     </w:p>
     <w:p>
       <w:pPr>
@@ -3856,19 +3770,23 @@
     <w:next w:val="Normal"/>
     <w:link w:val="Heading3Char"/>
     <w:uiPriority w:val="9"/>
-    <w:semiHidden/>
     <w:unhideWhenUsed/>
     <w:qFormat/>
-    <w:rsid w:val="00140C93"/>
+    <w:rsid w:val="007475C7"/>
     <w:pPr>
       <w:keepNext/>
       <w:keepLines/>
       <w:spacing w:before="40"/>
+      <w:ind w:left="1068"/>
       <w:outlineLvl w:val="2"/>
     </w:pPr>
     <w:rPr>
-      <w:rFonts w:asciiTheme="majorHAnsi" w:eastAsiaTheme="majorEastAsia" w:hAnsiTheme="majorHAnsi" w:cstheme="majorBidi"/>
-      <w:color w:val="243F60" w:themeColor="accent1" w:themeShade="7F"/>
+      <w:rFonts w:asciiTheme="majorHAnsi" w:eastAsiaTheme="majorEastAsia" w:hAnsiTheme="majorHAnsi"/>
+      <w:b/>
+      <w:bCs/>
+      <w:sz w:val="26"/>
+      <w:szCs w:val="26"/>
+      <w:lang w:val="ru-RU"/>
     </w:rPr>
   </w:style>
   <w:style w:type="character" w:default="1" w:styleId="DefaultParagraphFont">
@@ -4076,14 +3994,33 @@
     <w:basedOn w:val="DefaultParagraphFont"/>
     <w:link w:val="Heading3"/>
     <w:uiPriority w:val="9"/>
-    <w:semiHidden/>
-    <w:rsid w:val="00140C93"/>
+    <w:rsid w:val="007475C7"/>
     <w:rPr>
-      <w:rFonts w:asciiTheme="majorHAnsi" w:eastAsiaTheme="majorEastAsia" w:hAnsiTheme="majorHAnsi" w:cstheme="majorBidi"/>
-      <w:color w:val="243F60" w:themeColor="accent1" w:themeShade="7F"/>
-      <w:sz w:val="24"/>
-      <w:szCs w:val="24"/>
-      <w:lang w:val="en-US"/>
+      <w:rFonts w:asciiTheme="majorHAnsi" w:eastAsiaTheme="majorEastAsia" w:hAnsiTheme="majorHAnsi" w:cs="Times New Roman"/>
+      <w:b/>
+      <w:bCs/>
+      <w:sz w:val="26"/>
+      <w:szCs w:val="26"/>
+    </w:rPr>
+  </w:style>
+  <w:style w:type="paragraph" w:customStyle="1" w:styleId="Style1">
+    <w:name w:val="Style1"/>
+    <w:basedOn w:val="Heading3"/>
+    <w:link w:val="Style1Char"/>
+    <w:qFormat/>
+    <w:rsid w:val="003E2C6D"/>
+  </w:style>
+  <w:style w:type="character" w:customStyle="1" w:styleId="Style1Char">
+    <w:name w:val="Style1 Char"/>
+    <w:basedOn w:val="Heading3Char"/>
+    <w:link w:val="Style1"/>
+    <w:rsid w:val="003E2C6D"/>
+    <w:rPr>
+      <w:rFonts w:asciiTheme="majorHAnsi" w:eastAsiaTheme="majorEastAsia" w:hAnsiTheme="majorHAnsi" w:cs="Times New Roman"/>
+      <w:b/>
+      <w:bCs/>
+      <w:sz w:val="26"/>
+      <w:szCs w:val="26"/>
     </w:rPr>
   </w:style>
 </w:styles>

</xml_diff>